<commit_message>
Small Changes of the 3 files.
Signed-off-by: mzhao577 <mzhao577@gmail.com>
</commit_message>
<xml_diff>
--- a/FirstHadoopEC2_part2_MachinePreparation.docx
+++ b/FirstHadoopEC2_part2_MachinePreparation.docx
@@ -2554,30 +2554,19 @@
         <w:t xml:space="preserve">  </w:t>
       </w:r>
       <w:r>
-        <w:t>Exiting all session and re-logon as ‘</w:t>
-      </w:r>
-      <w:proofErr w:type="spellStart"/>
-      <w:r>
-        <w:t>ubuntu</w:t>
-      </w:r>
-      <w:proofErr w:type="spellEnd"/>
-      <w:r>
-        <w:t xml:space="preserve">’ at all machines, and add the following to the </w:t>
-      </w:r>
-      <w:r>
-        <w:t>Unix environ</w:t>
-      </w:r>
-      <w:r>
-        <w:t>m</w:t>
-      </w:r>
-      <w:r>
-        <w:t>en</w:t>
-      </w:r>
-      <w:r>
-        <w:t>t set up  ---  Edit the /etc/hosts files</w:t>
-      </w:r>
-      <w:r>
-        <w:t xml:space="preserve"> ---  </w:t>
+        <w:t>At Each machine, Edit the</w:t>
+      </w:r>
+      <w:r>
+        <w:t xml:space="preserve"> /etc/hosts files</w:t>
+      </w:r>
+      <w:r>
+        <w:t xml:space="preserve"> </w:t>
+      </w:r>
+      <w:r>
+        <w:t>so the host names and the IP Address matches up. You can use</w:t>
+      </w:r>
+      <w:r>
+        <w:t xml:space="preserve"> </w:t>
       </w:r>
       <w:proofErr w:type="spellStart"/>
       <w:r>
@@ -2592,6 +2581,9 @@
           <w:highlight w:val="yellow"/>
         </w:rPr>
         <w:t xml:space="preserve"> vi /etc/hosts</w:t>
+      </w:r>
+      <w:r>
+        <w:t xml:space="preserve"> to input the following:</w:t>
       </w:r>
     </w:p>
     <w:p>
@@ -2746,7 +2738,13 @@
         <w:t xml:space="preserve"> one another by referencing the machine</w:t>
       </w:r>
       <w:r>
-        <w:t xml:space="preserve"> nick</w:t>
+        <w:t xml:space="preserve"> </w:t>
+      </w:r>
+      <w:r>
+        <w:t xml:space="preserve">host </w:t>
+      </w:r>
+      <w:r>
+        <w:t>nick</w:t>
       </w:r>
       <w:r>
         <w:t xml:space="preserve"> name.</w:t>

</xml_diff>

<commit_message>
Another major update:  Updated 2 things:    1) Update of the Master node link using Unix codes instead of manual changes.  2) Update the examples of running the Hadoop commands.  3) Update the browsing of the Hadoop cluster.
</commit_message>
<xml_diff>
--- a/FirstHadoopEC2_part2_MachinePreparation.docx
+++ b/FirstHadoopEC2_part2_MachinePreparation.docx
@@ -146,92 +146,6 @@
     </w:p>
     <w:p>
       <w:pPr>
-        <w:spacing w:after="0"/>
-        <w:ind w:left="720" w:firstLine="720"/>
-        <w:rPr>
-          <w:rFonts w:ascii="Courier New" w:eastAsia="Times New Roman" w:hAnsi="Courier New" w:cs="Courier New"/>
-          <w:color w:val="333333"/>
-          <w:sz w:val="20"/>
-        </w:rPr>
-      </w:pPr>
-      <w:r>
-        <w:rPr>
-          <w:rFonts w:ascii="Courier New" w:eastAsia="Times New Roman" w:hAnsi="Courier New" w:cs="Courier New"/>
-          <w:color w:val="333333"/>
-          <w:sz w:val="20"/>
-        </w:rPr>
-        <w:t>54.</w:t>
-      </w:r>
-      <w:r>
-        <w:rPr>
-          <w:rFonts w:ascii="Courier New" w:eastAsia="Times New Roman" w:hAnsi="Courier New" w:cs="Courier New"/>
-          <w:color w:val="333333"/>
-          <w:sz w:val="20"/>
-        </w:rPr>
-        <w:t>174.16.168</w:t>
-      </w:r>
-      <w:r>
-        <w:rPr>
-          <w:rFonts w:ascii="Courier New" w:eastAsia="Times New Roman" w:hAnsi="Courier New" w:cs="Courier New"/>
-          <w:color w:val="333333"/>
-          <w:sz w:val="20"/>
-        </w:rPr>
-        <w:t xml:space="preserve">   </w:t>
-      </w:r>
-      <w:r>
-        <w:rPr>
-          <w:rFonts w:ascii="Courier New" w:eastAsia="Times New Roman" w:hAnsi="Courier New" w:cs="Courier New"/>
-          <w:color w:val="333333"/>
-          <w:sz w:val="20"/>
-        </w:rPr>
-        <w:t>machine0</w:t>
-      </w:r>
-    </w:p>
-    <w:p>
-      <w:pPr>
-        <w:spacing w:after="0"/>
-        <w:ind w:left="720" w:firstLine="720"/>
-        <w:rPr>
-          <w:rFonts w:ascii="Courier New" w:eastAsia="Times New Roman" w:hAnsi="Courier New" w:cs="Courier New"/>
-          <w:color w:val="333333"/>
-          <w:sz w:val="20"/>
-        </w:rPr>
-      </w:pPr>
-      <w:r>
-        <w:rPr>
-          <w:rFonts w:ascii="Courier New" w:eastAsia="Times New Roman" w:hAnsi="Courier New" w:cs="Courier New"/>
-          <w:color w:val="333333"/>
-          <w:sz w:val="20"/>
-        </w:rPr>
-        <w:t>54.</w:t>
-      </w:r>
-      <w:r>
-        <w:rPr>
-          <w:rFonts w:ascii="Courier New" w:eastAsia="Times New Roman" w:hAnsi="Courier New" w:cs="Courier New"/>
-          <w:color w:val="333333"/>
-          <w:sz w:val="20"/>
-        </w:rPr>
-        <w:t xml:space="preserve">174.1.80  </w:t>
-      </w:r>
-      <w:r>
-        <w:rPr>
-          <w:rFonts w:ascii="Courier New" w:eastAsia="Times New Roman" w:hAnsi="Courier New" w:cs="Courier New"/>
-          <w:color w:val="333333"/>
-          <w:sz w:val="20"/>
-        </w:rPr>
-        <w:t xml:space="preserve">   </w:t>
-      </w:r>
-      <w:r>
-        <w:rPr>
-          <w:rFonts w:ascii="Courier New" w:eastAsia="Times New Roman" w:hAnsi="Courier New" w:cs="Courier New"/>
-          <w:color w:val="333333"/>
-          <w:sz w:val="20"/>
-        </w:rPr>
-        <w:t>machine1</w:t>
-      </w:r>
-    </w:p>
-    <w:p>
-      <w:pPr>
         <w:spacing w:after="0" w:line="244" w:lineRule="atLeast"/>
         <w:ind w:left="720" w:firstLine="720"/>
         <w:rPr>
@@ -246,52 +160,27 @@
           <w:color w:val="333333"/>
           <w:sz w:val="20"/>
         </w:rPr>
-        <w:t>54.</w:t>
-      </w:r>
-      <w:r>
-        <w:rPr>
-          <w:rFonts w:ascii="Courier New" w:eastAsia="Times New Roman" w:hAnsi="Courier New" w:cs="Courier New"/>
-          <w:color w:val="333333"/>
-          <w:sz w:val="20"/>
-        </w:rPr>
-        <w:t xml:space="preserve">174.1.89 </w:t>
-      </w:r>
-      <w:r>
-        <w:rPr>
-          <w:rFonts w:ascii="Courier New" w:eastAsia="Times New Roman" w:hAnsi="Courier New" w:cs="Courier New"/>
-          <w:color w:val="333333"/>
-          <w:sz w:val="20"/>
-        </w:rPr>
-        <w:t xml:space="preserve">   </w:t>
-      </w:r>
-      <w:r>
-        <w:rPr>
-          <w:rFonts w:ascii="Courier New" w:eastAsia="Times New Roman" w:hAnsi="Courier New" w:cs="Courier New"/>
-          <w:color w:val="333333"/>
-          <w:sz w:val="20"/>
-        </w:rPr>
-        <w:t xml:space="preserve"> machine2</w:t>
-      </w:r>
-      <w:r>
-        <w:rPr>
-          <w:rFonts w:ascii="Courier New" w:eastAsia="Times New Roman" w:hAnsi="Courier New" w:cs="Courier New"/>
-          <w:color w:val="333333"/>
-          <w:sz w:val="20"/>
-        </w:rPr>
-        <w:t xml:space="preserve"> </w:t>
+        <w:t>52.20.205.45   machine0</w:t>
       </w:r>
     </w:p>
     <w:p>
       <w:pPr>
         <w:spacing w:after="0" w:line="244" w:lineRule="atLeast"/>
         <w:ind w:left="720" w:firstLine="720"/>
-        <w:jc w:val="both"/>
-        <w:rPr>
-          <w:rFonts w:ascii="Courier New" w:eastAsia="Times New Roman" w:hAnsi="Courier New" w:cs="Courier New"/>
-          <w:color w:val="333333"/>
-          <w:sz w:val="20"/>
-        </w:rPr>
-      </w:pPr>
+        <w:rPr>
+          <w:rFonts w:ascii="Courier New" w:eastAsia="Times New Roman" w:hAnsi="Courier New" w:cs="Courier New"/>
+          <w:color w:val="333333"/>
+          <w:sz w:val="20"/>
+        </w:rPr>
+      </w:pPr>
+      <w:r>
+        <w:rPr>
+          <w:rFonts w:ascii="Courier New" w:eastAsia="Times New Roman" w:hAnsi="Courier New" w:cs="Courier New"/>
+          <w:color w:val="333333"/>
+          <w:sz w:val="20"/>
+        </w:rPr>
+        <w:t>52.4.171.43    machine1</w:t>
+      </w:r>
     </w:p>
     <w:p>
       <w:pPr>
@@ -303,131 +192,13 @@
           <w:sz w:val="20"/>
         </w:rPr>
       </w:pPr>
-    </w:p>
-    <w:p>
-      <w:r>
-        <w:t xml:space="preserve">#######################   </w:t>
-      </w:r>
-      <w:r>
-        <w:t xml:space="preserve"> Step 1.1</w:t>
-      </w:r>
-      <w:r>
-        <w:t xml:space="preserve">     </w:t>
-      </w:r>
-      <w:r>
-        <w:t>At e</w:t>
-      </w:r>
-      <w:r>
-        <w:t xml:space="preserve">ach machine, Edit the /etc/hosts files so the </w:t>
-      </w:r>
-      <w:r>
-        <w:t xml:space="preserve">machine </w:t>
-      </w:r>
-      <w:r>
-        <w:rPr>
-          <w:highlight w:val="yellow"/>
-        </w:rPr>
-        <w:t>nick name</w:t>
-      </w:r>
-      <w:r>
-        <w:rPr>
-          <w:highlight w:val="yellow"/>
-        </w:rPr>
-        <w:t xml:space="preserve"> and the IP Address matches up</w:t>
-      </w:r>
-      <w:r>
-        <w:t xml:space="preserve">. You can use </w:t>
-      </w:r>
-      <w:proofErr w:type="spellStart"/>
-      <w:r>
-        <w:rPr>
-          <w:highlight w:val="yellow"/>
-        </w:rPr>
-        <w:t>sudo</w:t>
-      </w:r>
-      <w:proofErr w:type="spellEnd"/>
-      <w:r>
-        <w:rPr>
-          <w:highlight w:val="yellow"/>
-        </w:rPr>
-        <w:t xml:space="preserve"> vi /etc/hosts</w:t>
-      </w:r>
-      <w:r>
-        <w:t xml:space="preserve"> to </w:t>
-      </w:r>
-      <w:r>
-        <w:t>add</w:t>
-      </w:r>
-      <w:r>
-        <w:t xml:space="preserve"> the following</w:t>
-      </w:r>
-      <w:r>
-        <w:t xml:space="preserve"> and save</w:t>
-      </w:r>
-      <w:r>
-        <w:t>:</w:t>
-      </w:r>
-    </w:p>
-    <w:p>
-      <w:pPr>
-        <w:spacing w:after="0"/>
-        <w:ind w:left="720" w:firstLine="720"/>
-        <w:rPr>
-          <w:rFonts w:ascii="Courier New" w:eastAsia="Times New Roman" w:hAnsi="Courier New" w:cs="Courier New"/>
-          <w:color w:val="333333"/>
-          <w:sz w:val="20"/>
-        </w:rPr>
-      </w:pPr>
-      <w:r>
-        <w:rPr>
-          <w:rFonts w:ascii="Courier New" w:eastAsia="Times New Roman" w:hAnsi="Courier New" w:cs="Courier New"/>
-          <w:color w:val="333333"/>
-          <w:sz w:val="20"/>
-        </w:rPr>
-        <w:t>54.</w:t>
-      </w:r>
-      <w:r>
-        <w:rPr>
-          <w:rFonts w:ascii="Courier New" w:eastAsia="Times New Roman" w:hAnsi="Courier New" w:cs="Courier New"/>
-          <w:color w:val="333333"/>
-          <w:sz w:val="20"/>
-        </w:rPr>
-        <w:t>174.16.168</w:t>
-      </w:r>
-      <w:r>
-        <w:rPr>
-          <w:rFonts w:ascii="Courier New" w:eastAsia="Times New Roman" w:hAnsi="Courier New" w:cs="Courier New"/>
-          <w:color w:val="333333"/>
-          <w:sz w:val="20"/>
-        </w:rPr>
-        <w:t xml:space="preserve">   </w:t>
-      </w:r>
-      <w:r>
-        <w:rPr>
-          <w:rFonts w:ascii="Courier New" w:eastAsia="Times New Roman" w:hAnsi="Courier New" w:cs="Courier New"/>
-          <w:color w:val="333333"/>
-          <w:sz w:val="20"/>
-        </w:rPr>
-        <w:t>machine0</w:t>
-      </w:r>
-    </w:p>
-    <w:p>
-      <w:pPr>
-        <w:spacing w:after="0"/>
-        <w:ind w:left="720" w:firstLine="720"/>
-        <w:rPr>
-          <w:rFonts w:ascii="Courier New" w:eastAsia="Times New Roman" w:hAnsi="Courier New" w:cs="Courier New"/>
-          <w:color w:val="333333"/>
-          <w:sz w:val="20"/>
-        </w:rPr>
-      </w:pPr>
-      <w:r>
-        <w:rPr>
-          <w:rFonts w:ascii="Courier New" w:eastAsia="Times New Roman" w:hAnsi="Courier New" w:cs="Courier New"/>
-          <w:color w:val="333333"/>
-          <w:sz w:val="20"/>
-        </w:rPr>
-        <w:t>54.174.1.80     machine1</w:t>
+      <w:r>
+        <w:rPr>
+          <w:rFonts w:ascii="Courier New" w:eastAsia="Times New Roman" w:hAnsi="Courier New" w:cs="Courier New"/>
+          <w:color w:val="333333"/>
+          <w:sz w:val="20"/>
+        </w:rPr>
+        <w:t>52.7.144.47    machine2</w:t>
       </w:r>
     </w:p>
     <w:p>
@@ -440,22 +211,138 @@
           <w:sz w:val="20"/>
         </w:rPr>
       </w:pPr>
-      <w:r>
-        <w:rPr>
-          <w:rFonts w:ascii="Courier New" w:eastAsia="Times New Roman" w:hAnsi="Courier New" w:cs="Courier New"/>
-          <w:color w:val="333333"/>
-          <w:sz w:val="20"/>
-        </w:rPr>
-        <w:t>54.</w:t>
-      </w:r>
-      <w:r>
-        <w:rPr>
-          <w:rFonts w:ascii="Courier New" w:eastAsia="Times New Roman" w:hAnsi="Courier New" w:cs="Courier New"/>
-          <w:color w:val="333333"/>
-          <w:sz w:val="20"/>
-        </w:rPr>
-        <w:t>174.1.89     machine2</w:t>
-      </w:r>
+    </w:p>
+    <w:p>
+      <w:r>
+        <w:t xml:space="preserve">#######################   </w:t>
+      </w:r>
+      <w:r>
+        <w:t xml:space="preserve"> Step 1.1</w:t>
+      </w:r>
+      <w:r>
+        <w:t xml:space="preserve">     </w:t>
+      </w:r>
+      <w:r>
+        <w:t>At e</w:t>
+      </w:r>
+      <w:r>
+        <w:t xml:space="preserve">ach machine, Edit the /etc/hosts files so the </w:t>
+      </w:r>
+      <w:r>
+        <w:t xml:space="preserve">machine </w:t>
+      </w:r>
+      <w:r>
+        <w:rPr>
+          <w:highlight w:val="yellow"/>
+        </w:rPr>
+        <w:t>nick name</w:t>
+      </w:r>
+      <w:r>
+        <w:rPr>
+          <w:highlight w:val="yellow"/>
+        </w:rPr>
+        <w:t xml:space="preserve"> and the IP Address matches up</w:t>
+      </w:r>
+      <w:r>
+        <w:t xml:space="preserve">. You can use </w:t>
+      </w:r>
+      <w:proofErr w:type="spellStart"/>
+      <w:r>
+        <w:rPr>
+          <w:highlight w:val="yellow"/>
+        </w:rPr>
+        <w:t>sudo</w:t>
+      </w:r>
+      <w:proofErr w:type="spellEnd"/>
+      <w:r>
+        <w:rPr>
+          <w:highlight w:val="yellow"/>
+        </w:rPr>
+        <w:t xml:space="preserve"> vi /etc/hosts</w:t>
+      </w:r>
+      <w:r>
+        <w:t xml:space="preserve"> to </w:t>
+      </w:r>
+      <w:r>
+        <w:t>add</w:t>
+      </w:r>
+      <w:r>
+        <w:t xml:space="preserve"> the following</w:t>
+      </w:r>
+      <w:r>
+        <w:t xml:space="preserve"> and save</w:t>
+      </w:r>
+      <w:r>
+        <w:t>:</w:t>
+      </w:r>
+    </w:p>
+    <w:p>
+      <w:pPr>
+        <w:spacing w:after="0" w:line="244" w:lineRule="atLeast"/>
+        <w:ind w:left="720" w:firstLine="720"/>
+        <w:rPr>
+          <w:rFonts w:ascii="Courier New" w:eastAsia="Times New Roman" w:hAnsi="Courier New" w:cs="Courier New"/>
+          <w:color w:val="333333"/>
+          <w:sz w:val="20"/>
+        </w:rPr>
+      </w:pPr>
+      <w:r>
+        <w:rPr>
+          <w:rFonts w:ascii="Courier New" w:eastAsia="Times New Roman" w:hAnsi="Courier New" w:cs="Courier New"/>
+          <w:color w:val="333333"/>
+          <w:sz w:val="20"/>
+        </w:rPr>
+        <w:t>52.20.205.45   machine0</w:t>
+      </w:r>
+    </w:p>
+    <w:p>
+      <w:pPr>
+        <w:spacing w:after="0" w:line="244" w:lineRule="atLeast"/>
+        <w:ind w:left="720" w:firstLine="720"/>
+        <w:rPr>
+          <w:rFonts w:ascii="Courier New" w:eastAsia="Times New Roman" w:hAnsi="Courier New" w:cs="Courier New"/>
+          <w:color w:val="333333"/>
+          <w:sz w:val="20"/>
+        </w:rPr>
+      </w:pPr>
+      <w:r>
+        <w:rPr>
+          <w:rFonts w:ascii="Courier New" w:eastAsia="Times New Roman" w:hAnsi="Courier New" w:cs="Courier New"/>
+          <w:color w:val="333333"/>
+          <w:sz w:val="20"/>
+        </w:rPr>
+        <w:t>52.4.171.43    machine1</w:t>
+      </w:r>
+    </w:p>
+    <w:p>
+      <w:pPr>
+        <w:spacing w:after="0" w:line="244" w:lineRule="atLeast"/>
+        <w:ind w:left="720" w:firstLine="720"/>
+        <w:rPr>
+          <w:rFonts w:ascii="Courier New" w:eastAsia="Times New Roman" w:hAnsi="Courier New" w:cs="Courier New"/>
+          <w:color w:val="333333"/>
+          <w:sz w:val="20"/>
+        </w:rPr>
+      </w:pPr>
+      <w:r>
+        <w:rPr>
+          <w:rFonts w:ascii="Courier New" w:eastAsia="Times New Roman" w:hAnsi="Courier New" w:cs="Courier New"/>
+          <w:color w:val="333333"/>
+          <w:sz w:val="20"/>
+        </w:rPr>
+        <w:t>52.7.144.47    machine2</w:t>
+      </w:r>
+    </w:p>
+    <w:p>
+      <w:pPr>
+        <w:spacing w:after="0" w:line="244" w:lineRule="atLeast"/>
+        <w:ind w:left="720" w:firstLine="720"/>
+        <w:rPr>
+          <w:rFonts w:ascii="Courier New" w:eastAsia="Times New Roman" w:hAnsi="Courier New" w:cs="Courier New"/>
+          <w:color w:val="333333"/>
+          <w:sz w:val="20"/>
+        </w:rPr>
+      </w:pPr>
     </w:p>
     <w:p>
       <w:r>
@@ -1542,7 +1429,7 @@
           <w:sz w:val="20"/>
           <w:highlight w:val="yellow"/>
         </w:rPr>
-        <w:t>54.174.1.80</w:t>
+        <w:t>52.4.171.43</w:t>
       </w:r>
       <w:r>
         <w:rPr>
@@ -1688,7 +1575,16 @@
           <w:sz w:val="20"/>
           <w:highlight w:val="lightGray"/>
         </w:rPr>
-        <w:t xml:space="preserve">54.174.1.80”     </w:t>
+        <w:t>52.4.171.43</w:t>
+      </w:r>
+      <w:r>
+        <w:rPr>
+          <w:rFonts w:ascii="Courier New" w:eastAsia="Times New Roman" w:hAnsi="Courier New" w:cs="Courier New"/>
+          <w:color w:val="333333"/>
+          <w:sz w:val="20"/>
+          <w:highlight w:val="lightGray"/>
+        </w:rPr>
+        <w:t xml:space="preserve">”     </w:t>
       </w:r>
     </w:p>
     <w:p>

</xml_diff>